<commit_message>
Updated cron jobs with references
</commit_message>
<xml_diff>
--- a/FaceGuard - Cron Jobs.docx
+++ b/FaceGuard - Cron Jobs.docx
@@ -4,15 +4,72 @@
   <w:body>
     <w:p>
       <w:pPr>
-        <w:rPr>
-          <w:lang w:val="en-US"/>
-        </w:rPr>
-      </w:pPr>
-      <w:r>
-        <w:rPr>
-          <w:lang w:val="en-US"/>
-        </w:rPr>
-        <w:t>Cron jobs will be used t0 process some of our data and to regularly check and update them. FaceGuard is a 24/7 active system and we will use cron jobs to keep the system running without problems. There will be a few cron jobs used including: facial recognition database update, event logging and visitor history archiving.</w:t>
+        <w:pStyle w:val="Heading1"/>
+        <w:rPr>
+          <w:lang w:val="en-US"/>
+        </w:rPr>
+      </w:pPr>
+      <w:r>
+        <w:rPr>
+          <w:lang w:val="en-US"/>
+        </w:rPr>
+        <w:t>FaceGuard Cron Jobs</w:t>
+      </w:r>
+    </w:p>
+    <w:p>
+      <w:pPr>
+        <w:ind w:firstLine="360"/>
+        <w:rPr>
+          <w:lang w:val="en-US"/>
+        </w:rPr>
+      </w:pPr>
+      <w:r>
+        <w:rPr>
+          <w:lang w:val="en-US"/>
+        </w:rPr>
+        <w:t xml:space="preserve">Cron jobs will be used t0 process some of our data and to regularly check and update them. </w:t>
+      </w:r>
+      <w:proofErr w:type="spellStart"/>
+      <w:r>
+        <w:rPr>
+          <w:lang w:val="en-US"/>
+        </w:rPr>
+        <w:t>FaceGuard</w:t>
+      </w:r>
+      <w:proofErr w:type="spellEnd"/>
+      <w:r>
+        <w:rPr>
+          <w:lang w:val="en-US"/>
+        </w:rPr>
+        <w:t xml:space="preserve"> is a 24/7 active system and we will use </w:t>
+      </w:r>
+      <w:proofErr w:type="spellStart"/>
+      <w:r>
+        <w:rPr>
+          <w:lang w:val="en-US"/>
+        </w:rPr>
+        <w:t>cron</w:t>
+      </w:r>
+      <w:proofErr w:type="spellEnd"/>
+      <w:r>
+        <w:rPr>
+          <w:lang w:val="en-US"/>
+        </w:rPr>
+        <w:t xml:space="preserve"> jobs to keep the system running without problems. There will be a few </w:t>
+      </w:r>
+      <w:proofErr w:type="spellStart"/>
+      <w:r>
+        <w:rPr>
+          <w:lang w:val="en-US"/>
+        </w:rPr>
+        <w:t>cron</w:t>
+      </w:r>
+      <w:proofErr w:type="spellEnd"/>
+      <w:r>
+        <w:rPr>
+          <w:lang w:val="en-US"/>
+        </w:rPr>
+        <w:t xml:space="preserve"> jobs used including: facial recognition database update, event logging and visitor history archiving.</w:t>
       </w:r>
     </w:p>
     <w:p>
@@ -37,7 +94,21 @@
         <w:rPr>
           <w:lang w:val="en-US"/>
         </w:rPr>
-        <w:t>Facial recognition database update cron job:</w:t>
+        <w:t xml:space="preserve">Facial recognition database update </w:t>
+      </w:r>
+      <w:proofErr w:type="spellStart"/>
+      <w:r>
+        <w:rPr>
+          <w:lang w:val="en-US"/>
+        </w:rPr>
+        <w:t>cron</w:t>
+      </w:r>
+      <w:proofErr w:type="spellEnd"/>
+      <w:r>
+        <w:rPr>
+          <w:lang w:val="en-US"/>
+        </w:rPr>
+        <w:t xml:space="preserve"> job:</w:t>
       </w:r>
     </w:p>
     <w:p>
@@ -55,7 +126,21 @@
         <w:rPr>
           <w:lang w:val="en-US"/>
         </w:rPr>
-        <w:t>Task: This cron job will be used to regularly update the facial recognition database with new visitors, update visitors and remove visitors from the database.</w:t>
+        <w:t xml:space="preserve">Task: This </w:t>
+      </w:r>
+      <w:proofErr w:type="spellStart"/>
+      <w:r>
+        <w:rPr>
+          <w:lang w:val="en-US"/>
+        </w:rPr>
+        <w:t>cron</w:t>
+      </w:r>
+      <w:proofErr w:type="spellEnd"/>
+      <w:r>
+        <w:rPr>
+          <w:lang w:val="en-US"/>
+        </w:rPr>
+        <w:t xml:space="preserve"> job will be used to regularly update the facial recognition database with new visitors, update visitors and remove visitors from the database.</w:t>
       </w:r>
     </w:p>
     <w:p>
@@ -169,7 +254,21 @@
         <w:rPr>
           <w:lang w:val="en-US"/>
         </w:rPr>
-        <w:t>Event logging cron job:</w:t>
+        <w:t xml:space="preserve">Event logging </w:t>
+      </w:r>
+      <w:proofErr w:type="spellStart"/>
+      <w:r>
+        <w:rPr>
+          <w:lang w:val="en-US"/>
+        </w:rPr>
+        <w:t>cron</w:t>
+      </w:r>
+      <w:proofErr w:type="spellEnd"/>
+      <w:r>
+        <w:rPr>
+          <w:lang w:val="en-US"/>
+        </w:rPr>
+        <w:t xml:space="preserve"> job:</w:t>
       </w:r>
     </w:p>
     <w:p>
@@ -187,7 +286,21 @@
         <w:rPr>
           <w:lang w:val="en-US"/>
         </w:rPr>
-        <w:t>Task: This cron job is used to log events such as the motion detections, bell presses</w:t>
+        <w:t xml:space="preserve">Task: This </w:t>
+      </w:r>
+      <w:proofErr w:type="spellStart"/>
+      <w:r>
+        <w:rPr>
+          <w:lang w:val="en-US"/>
+        </w:rPr>
+        <w:t>cron</w:t>
+      </w:r>
+      <w:proofErr w:type="spellEnd"/>
+      <w:r>
+        <w:rPr>
+          <w:lang w:val="en-US"/>
+        </w:rPr>
+        <w:t xml:space="preserve"> job is used to log events such as the motion detections, bell presses</w:t>
       </w:r>
       <w:r>
         <w:rPr>
@@ -247,7 +360,21 @@
         <w:rPr>
           <w:lang w:val="en-US"/>
         </w:rPr>
-        <w:t>Visitor history archiving cron job:</w:t>
+        <w:t xml:space="preserve">Visitor history archiving </w:t>
+      </w:r>
+      <w:proofErr w:type="spellStart"/>
+      <w:r>
+        <w:rPr>
+          <w:lang w:val="en-US"/>
+        </w:rPr>
+        <w:t>cron</w:t>
+      </w:r>
+      <w:proofErr w:type="spellEnd"/>
+      <w:r>
+        <w:rPr>
+          <w:lang w:val="en-US"/>
+        </w:rPr>
+        <w:t xml:space="preserve"> job:</w:t>
       </w:r>
     </w:p>
     <w:p>
@@ -265,7 +392,21 @@
         <w:rPr>
           <w:lang w:val="en-US"/>
         </w:rPr>
-        <w:t xml:space="preserve">Task: With this cron job, we will archive the history of recognized visitors so that the data can be safely stored. </w:t>
+        <w:t xml:space="preserve">Task: With this </w:t>
+      </w:r>
+      <w:proofErr w:type="spellStart"/>
+      <w:r>
+        <w:rPr>
+          <w:lang w:val="en-US"/>
+        </w:rPr>
+        <w:t>cron</w:t>
+      </w:r>
+      <w:proofErr w:type="spellEnd"/>
+      <w:r>
+        <w:rPr>
+          <w:lang w:val="en-US"/>
+        </w:rPr>
+        <w:t xml:space="preserve"> job, we will archive the history of recognized visitors so that the data can be safely stored. </w:t>
       </w:r>
     </w:p>
     <w:p>
@@ -310,6 +451,68 @@
           <w:lang w:val="en-US"/>
         </w:rPr>
       </w:pPr>
+    </w:p>
+    <w:p>
+      <w:pPr>
+        <w:rPr>
+          <w:lang w:val="en-US"/>
+        </w:rPr>
+      </w:pPr>
+    </w:p>
+    <w:p>
+      <w:pPr>
+        <w:rPr>
+          <w:lang w:val="en-US"/>
+        </w:rPr>
+      </w:pPr>
+      <w:r>
+        <w:rPr>
+          <w:lang w:val="en-US"/>
+        </w:rPr>
+        <w:t>References</w:t>
+      </w:r>
+    </w:p>
+    <w:p>
+      <w:pPr>
+        <w:rPr>
+          <w:lang w:val="en-US"/>
+        </w:rPr>
+      </w:pPr>
+      <w:hyperlink r:id="rId6" w:history="1">
+        <w:r>
+          <w:rPr>
+            <w:rStyle w:val="Hyperlink"/>
+            <w:lang w:val="en-US"/>
+          </w:rPr>
+          <w:t>https://kubernetes.io/docs/concepts/workloads/controllers/cron-jobs/#:~:text=CronJob%20is%20meant%20for%20performing,CronJobs%20have%20limitations%20and%20idiosyncrasies</w:t>
+        </w:r>
+      </w:hyperlink>
+      <w:r>
+        <w:rPr>
+          <w:lang w:val="en-US"/>
+        </w:rPr>
+        <w:t>.</w:t>
+      </w:r>
+    </w:p>
+    <w:p>
+      <w:pPr>
+        <w:rPr>
+          <w:lang w:val="en-US"/>
+        </w:rPr>
+      </w:pPr>
+    </w:p>
+    <w:p>
+      <w:pPr>
+        <w:rPr>
+          <w:lang w:val="en-US"/>
+        </w:rPr>
+      </w:pPr>
+      <w:r>
+        <w:rPr>
+          <w:lang w:val="en-US"/>
+        </w:rPr>
+        <w:t>https://www.hostinger.com/tutorials/cron-job</w:t>
+      </w:r>
     </w:p>
     <w:sectPr>
       <w:pgSz w:w="11906" w:h="16838"/>
@@ -819,6 +1022,27 @@
     <w:name w:val="Normal"/>
     <w:qFormat/>
   </w:style>
+  <w:style w:type="paragraph" w:styleId="Heading1">
+    <w:name w:val="heading 1"/>
+    <w:basedOn w:val="Normal"/>
+    <w:next w:val="Normal"/>
+    <w:link w:val="Heading1Char"/>
+    <w:uiPriority w:val="9"/>
+    <w:qFormat/>
+    <w:rsid w:val="00E06BBF"/>
+    <w:pPr>
+      <w:keepNext/>
+      <w:keepLines/>
+      <w:spacing w:before="240" w:after="0"/>
+      <w:outlineLvl w:val="0"/>
+    </w:pPr>
+    <w:rPr>
+      <w:rFonts w:asciiTheme="majorHAnsi" w:eastAsiaTheme="majorEastAsia" w:hAnsiTheme="majorHAnsi" w:cstheme="majorBidi"/>
+      <w:color w:val="2F5496" w:themeColor="accent1" w:themeShade="BF"/>
+      <w:sz w:val="32"/>
+      <w:szCs w:val="32"/>
+    </w:rPr>
+  </w:style>
   <w:style w:type="character" w:default="1" w:styleId="DefaultParagraphFont">
     <w:name w:val="Default Paragraph Font"/>
     <w:uiPriority w:val="1"/>
@@ -856,6 +1080,42 @@
       <w:ind w:left="720"/>
       <w:contextualSpacing/>
     </w:pPr>
+  </w:style>
+  <w:style w:type="character" w:styleId="Hyperlink">
+    <w:name w:val="Hyperlink"/>
+    <w:basedOn w:val="DefaultParagraphFont"/>
+    <w:uiPriority w:val="99"/>
+    <w:unhideWhenUsed/>
+    <w:rsid w:val="00E06BBF"/>
+    <w:rPr>
+      <w:color w:val="0563C1" w:themeColor="hyperlink"/>
+      <w:u w:val="single"/>
+    </w:rPr>
+  </w:style>
+  <w:style w:type="character" w:styleId="UnresolvedMention">
+    <w:name w:val="Unresolved Mention"/>
+    <w:basedOn w:val="DefaultParagraphFont"/>
+    <w:uiPriority w:val="99"/>
+    <w:semiHidden/>
+    <w:unhideWhenUsed/>
+    <w:rsid w:val="00E06BBF"/>
+    <w:rPr>
+      <w:color w:val="605E5C"/>
+      <w:shd w:val="clear" w:color="auto" w:fill="E1DFDD"/>
+    </w:rPr>
+  </w:style>
+  <w:style w:type="character" w:customStyle="1" w:styleId="Heading1Char">
+    <w:name w:val="Heading 1 Char"/>
+    <w:basedOn w:val="DefaultParagraphFont"/>
+    <w:link w:val="Heading1"/>
+    <w:uiPriority w:val="9"/>
+    <w:rsid w:val="00E06BBF"/>
+    <w:rPr>
+      <w:rFonts w:asciiTheme="majorHAnsi" w:eastAsiaTheme="majorEastAsia" w:hAnsiTheme="majorHAnsi" w:cstheme="majorBidi"/>
+      <w:color w:val="2F5496" w:themeColor="accent1" w:themeShade="BF"/>
+      <w:sz w:val="32"/>
+      <w:szCs w:val="32"/>
+    </w:rPr>
   </w:style>
 </w:styles>
 </file>

</xml_diff>